<commit_message>
First Project Plan Draft
</commit_message>
<xml_diff>
--- a/Project_Plan.docx
+++ b/Project_Plan.docx
@@ -1,6 +1,6 @@
 
 <file path=word/document.xml><?xml version="1.0" encoding="utf-8"?>
-<w:document xmlns:wpc="http://schemas.microsoft.com/office/word/2010/wordprocessingCanvas" xmlns:cx="http://schemas.microsoft.com/office/drawing/2014/chartex" xmlns:cx1="http://schemas.microsoft.com/office/drawing/2015/9/8/chartex" xmlns:mc="http://schemas.openxmlformats.org/markup-compatibility/2006" xmlns:o="urn:schemas-microsoft-com:office:office" xmlns:r="http://schemas.openxmlformats.org/officeDocument/2006/relationships" xmlns:m="http://schemas.openxmlformats.org/officeDocument/2006/math" xmlns:v="urn:schemas-microsoft-com:vml" xmlns:wp14="http://schemas.microsoft.com/office/word/2010/wordprocessingDrawing" xmlns:wp="http://schemas.openxmlformats.org/drawingml/2006/wordprocessingDrawing" xmlns:w10="urn:schemas-microsoft-com:office:word" xmlns:w="http://schemas.openxmlformats.org/wordprocessingml/2006/main" xmlns:w14="http://schemas.microsoft.com/office/word/2010/wordml" xmlns:w15="http://schemas.microsoft.com/office/word/2012/wordml" xmlns:w16se="http://schemas.microsoft.com/office/word/2015/wordml/symex" xmlns:wpg="http://schemas.microsoft.com/office/word/2010/wordprocessingGroup" xmlns:wpi="http://schemas.microsoft.com/office/word/2010/wordprocessingInk" xmlns:wne="http://schemas.microsoft.com/office/word/2006/wordml" xmlns:wps="http://schemas.microsoft.com/office/word/2010/wordprocessingShape" mc:Ignorable="w14 w15 w16se wp14">
+<w:document xmlns:wpc="http://schemas.microsoft.com/office/word/2010/wordprocessingCanvas" xmlns:cx="http://schemas.microsoft.com/office/drawing/2014/chartex" xmlns:cx1="http://schemas.microsoft.com/office/drawing/2015/9/8/chartex" xmlns:cx2="http://schemas.microsoft.com/office/drawing/2015/10/21/chartex" xmlns:cx3="http://schemas.microsoft.com/office/drawing/2016/5/9/chartex" xmlns:cx4="http://schemas.microsoft.com/office/drawing/2016/5/10/chartex" xmlns:cx5="http://schemas.microsoft.com/office/drawing/2016/5/11/chartex" xmlns:cx6="http://schemas.microsoft.com/office/drawing/2016/5/12/chartex" xmlns:cx7="http://schemas.microsoft.com/office/drawing/2016/5/13/chartex" xmlns:cx8="http://schemas.microsoft.com/office/drawing/2016/5/14/chartex" xmlns:mc="http://schemas.openxmlformats.org/markup-compatibility/2006" xmlns:aink="http://schemas.microsoft.com/office/drawing/2016/ink" xmlns:am3d="http://schemas.microsoft.com/office/drawing/2017/model3d" xmlns:o="urn:schemas-microsoft-com:office:office" xmlns:r="http://schemas.openxmlformats.org/officeDocument/2006/relationships" xmlns:m="http://schemas.openxmlformats.org/officeDocument/2006/math" xmlns:v="urn:schemas-microsoft-com:vml" xmlns:wp14="http://schemas.microsoft.com/office/word/2010/wordprocessingDrawing" xmlns:wp="http://schemas.openxmlformats.org/drawingml/2006/wordprocessingDrawing" xmlns:w10="urn:schemas-microsoft-com:office:word" xmlns:w="http://schemas.openxmlformats.org/wordprocessingml/2006/main" xmlns:w14="http://schemas.microsoft.com/office/word/2010/wordml" xmlns:w15="http://schemas.microsoft.com/office/word/2012/wordml" xmlns:w16cid="http://schemas.microsoft.com/office/word/2016/wordml/cid" xmlns:w16se="http://schemas.microsoft.com/office/word/2015/wordml/symex" xmlns:wpg="http://schemas.microsoft.com/office/word/2010/wordprocessingGroup" xmlns:wpi="http://schemas.microsoft.com/office/word/2010/wordprocessingInk" xmlns:wne="http://schemas.microsoft.com/office/word/2006/wordml" xmlns:wps="http://schemas.microsoft.com/office/word/2010/wordprocessingShape" mc:Ignorable="w14 w15 w16se w16cid wp14">
   <w:body>
     <w:p>
       <w:pPr>
@@ -16,17 +16,27 @@
     <w:p>
       <w:pPr>
         <w:pStyle w:val="Title"/>
-      </w:pPr>
-      <w:r>
-        <w:t>&lt;Project Name&gt;</w:t>
-      </w:r>
-    </w:p>
-    <w:p>
-      <w:r>
-        <w:t>Student Name</w:t>
-      </w:r>
-      <w:r>
-        <w:t>s</w:t>
+        <w:rPr>
+          <w:sz w:val="48"/>
+          <w:szCs w:val="48"/>
+        </w:rPr>
+      </w:pPr>
+      <w:r>
+        <w:rPr>
+          <w:sz w:val="48"/>
+          <w:szCs w:val="48"/>
+        </w:rPr>
+        <w:t>7810ICT-2022-Assignment-Liangxian-Rafael</w:t>
+      </w:r>
+    </w:p>
+    <w:p>
+      <w:r>
+        <w:t>Liangxian Zhao</w:t>
+      </w:r>
+    </w:p>
+    <w:p>
+      <w:r>
+        <w:t>Rafael Alexander s5277157</w:t>
       </w:r>
     </w:p>
     <w:p>
@@ -725,11 +735,225 @@
     </w:p>
     <w:p>
       <w:pPr>
+        <w:ind w:left="284"/>
         <w:jc w:val="both"/>
         <w:rPr>
-          <w:i/>
+          <w:iCs/>
         </w:rPr>
       </w:pPr>
+      <w:r>
+        <w:rPr>
+          <w:iCs/>
+        </w:rPr>
+        <w:tab/>
+      </w:r>
+      <w:r>
+        <w:rPr>
+          <w:iCs/>
+        </w:rPr>
+        <w:t>In this day and age, d</w:t>
+      </w:r>
+      <w:r>
+        <w:rPr>
+          <w:iCs/>
+        </w:rPr>
+        <w:t>ata is</w:t>
+      </w:r>
+      <w:r>
+        <w:rPr>
+          <w:iCs/>
+        </w:rPr>
+        <w:t xml:space="preserve"> very important resource.</w:t>
+      </w:r>
+      <w:r>
+        <w:rPr>
+          <w:iCs/>
+        </w:rPr>
+        <w:t xml:space="preserve"> </w:t>
+      </w:r>
+      <w:r>
+        <w:rPr>
+          <w:iCs/>
+        </w:rPr>
+        <w:t>A lot of information</w:t>
+      </w:r>
+      <w:r>
+        <w:rPr>
+          <w:iCs/>
+        </w:rPr>
+        <w:t>, including crucial and important ones,</w:t>
+      </w:r>
+      <w:r>
+        <w:rPr>
+          <w:iCs/>
+        </w:rPr>
+        <w:t xml:space="preserve"> can be taken from data</w:t>
+      </w:r>
+      <w:r>
+        <w:rPr>
+          <w:iCs/>
+        </w:rPr>
+        <w:t>.</w:t>
+      </w:r>
+      <w:r>
+        <w:rPr>
+          <w:iCs/>
+        </w:rPr>
+        <w:t xml:space="preserve"> But </w:t>
+      </w:r>
+      <w:r>
+        <w:rPr>
+          <w:iCs/>
+        </w:rPr>
+        <w:t>extracting the</w:t>
+      </w:r>
+      <w:r>
+        <w:rPr>
+          <w:iCs/>
+        </w:rPr>
+        <w:t xml:space="preserve"> information</w:t>
+      </w:r>
+      <w:r>
+        <w:rPr>
+          <w:iCs/>
+        </w:rPr>
+        <w:t xml:space="preserve">, which we can accumulate to form </w:t>
+      </w:r>
+      <w:r>
+        <w:rPr>
+          <w:iCs/>
+        </w:rPr>
+        <w:t>knowledge</w:t>
+      </w:r>
+      <w:r>
+        <w:rPr>
+          <w:iCs/>
+        </w:rPr>
+        <w:t>,</w:t>
+      </w:r>
+      <w:r>
+        <w:rPr>
+          <w:iCs/>
+        </w:rPr>
+        <w:t xml:space="preserve"> from </w:t>
+      </w:r>
+      <w:r>
+        <w:rPr>
+          <w:iCs/>
+        </w:rPr>
+        <w:t xml:space="preserve">raw </w:t>
+      </w:r>
+      <w:r>
+        <w:rPr>
+          <w:iCs/>
+        </w:rPr>
+        <w:t xml:space="preserve">data is not an easy task. The amount of data to </w:t>
+      </w:r>
+      <w:r>
+        <w:rPr>
+          <w:iCs/>
+        </w:rPr>
+        <w:t xml:space="preserve">process in order to </w:t>
+      </w:r>
+      <w:r>
+        <w:rPr>
+          <w:iCs/>
+        </w:rPr>
+        <w:t xml:space="preserve">get a </w:t>
+      </w:r>
+      <w:r>
+        <w:rPr>
+          <w:iCs/>
+        </w:rPr>
+        <w:t>bit of</w:t>
+      </w:r>
+      <w:r>
+        <w:rPr>
+          <w:iCs/>
+        </w:rPr>
+        <w:t xml:space="preserve"> information can be daunting and </w:t>
+      </w:r>
+      <w:r>
+        <w:rPr>
+          <w:iCs/>
+        </w:rPr>
+        <w:t>too much to handle for the normal human being</w:t>
+      </w:r>
+      <w:r>
+        <w:rPr>
+          <w:iCs/>
+        </w:rPr>
+        <w:t xml:space="preserve">. </w:t>
+      </w:r>
+      <w:r>
+        <w:rPr>
+          <w:iCs/>
+        </w:rPr>
+        <w:t xml:space="preserve">Thankfully, we have now have the help and power of computers to aid us in processing these data. </w:t>
+      </w:r>
+      <w:r>
+        <w:rPr>
+          <w:iCs/>
+        </w:rPr>
+        <w:t xml:space="preserve">This project aims to help users gather more meaningful information from data through analysation and visualisation through the creation of a simple </w:t>
+      </w:r>
+      <w:r>
+        <w:rPr>
+          <w:iCs/>
+        </w:rPr>
+        <w:t>software tool</w:t>
+      </w:r>
+      <w:r>
+        <w:rPr>
+          <w:iCs/>
+        </w:rPr>
+        <w:t xml:space="preserve">. </w:t>
+      </w:r>
+      <w:r>
+        <w:rPr>
+          <w:iCs/>
+        </w:rPr>
+        <w:t xml:space="preserve">Specifically, </w:t>
+      </w:r>
+      <w:r>
+        <w:rPr>
+          <w:iCs/>
+        </w:rPr>
+        <w:t xml:space="preserve">the tool will be specifically catered to process </w:t>
+      </w:r>
+      <w:r>
+        <w:t>"</w:t>
+      </w:r>
+      <w:r>
+        <w:t>NYC Restaurant Inspections</w:t>
+      </w:r>
+      <w:r>
+        <w:t>"</w:t>
+      </w:r>
+      <w:r>
+        <w:t xml:space="preserve"> data. From the analysation and visualisation of this dataset, it is hoped that users may </w:t>
+      </w:r>
+      <w:r>
+        <w:t>gather and accumulate</w:t>
+      </w:r>
+      <w:r>
+        <w:t xml:space="preserve"> various information</w:t>
+      </w:r>
+      <w:r>
+        <w:t>, and eventually knowledge,</w:t>
+      </w:r>
+      <w:r>
+        <w:t xml:space="preserve"> from the simple dataset of restaurant details and their </w:t>
+      </w:r>
+      <w:r>
+        <w:t xml:space="preserve">inspection </w:t>
+      </w:r>
+      <w:r>
+        <w:t>violations</w:t>
+      </w:r>
+      <w:r>
+        <w:t>.</w:t>
+      </w:r>
     </w:p>
     <w:p>
       <w:pPr>
@@ -745,7 +969,226 @@
       </w:r>
       <w:bookmarkEnd w:id="1"/>
     </w:p>
-    <w:p/>
+    <w:p>
+      <w:pPr>
+        <w:pStyle w:val="ListParagraph"/>
+        <w:numPr>
+          <w:ilvl w:val="0"/>
+          <w:numId w:val="3"/>
+        </w:numPr>
+        <w:ind w:left="709" w:hanging="425"/>
+        <w:jc w:val="both"/>
+      </w:pPr>
+      <w:r>
+        <w:t>In Scope</w:t>
+      </w:r>
+    </w:p>
+    <w:p>
+      <w:pPr>
+        <w:pStyle w:val="ListParagraph"/>
+        <w:numPr>
+          <w:ilvl w:val="0"/>
+          <w:numId w:val="4"/>
+        </w:numPr>
+        <w:ind w:left="1134" w:hanging="425"/>
+        <w:jc w:val="both"/>
+      </w:pPr>
+      <w:r>
+        <w:t>This tool specializes in analysing and visualising the "</w:t>
+      </w:r>
+      <w:r>
+        <w:t>NYC Restaurant Inspections</w:t>
+      </w:r>
+      <w:r>
+        <w:t>" dataset</w:t>
+      </w:r>
+    </w:p>
+    <w:p>
+      <w:pPr>
+        <w:pStyle w:val="ListParagraph"/>
+        <w:numPr>
+          <w:ilvl w:val="0"/>
+          <w:numId w:val="4"/>
+        </w:numPr>
+        <w:ind w:left="1134" w:hanging="436"/>
+        <w:jc w:val="both"/>
+      </w:pPr>
+      <w:r>
+        <w:t xml:space="preserve">Features </w:t>
+      </w:r>
+      <w:r>
+        <w:t>are</w:t>
+      </w:r>
+      <w:r>
+        <w:t xml:space="preserve">: </w:t>
+      </w:r>
+    </w:p>
+    <w:p>
+      <w:pPr>
+        <w:pStyle w:val="ListParagraph"/>
+        <w:numPr>
+          <w:ilvl w:val="0"/>
+          <w:numId w:val="5"/>
+        </w:numPr>
+        <w:ind w:left="1134" w:firstLine="0"/>
+        <w:jc w:val="both"/>
+      </w:pPr>
+      <w:r>
+        <w:t>R</w:t>
+      </w:r>
+      <w:r>
+        <w:t>etrieve relevant inspection details</w:t>
+      </w:r>
+      <w:r>
+        <w:t xml:space="preserve"> </w:t>
+      </w:r>
+      <w:r>
+        <w:t>within a user-selected period;</w:t>
+      </w:r>
+    </w:p>
+    <w:p>
+      <w:pPr>
+        <w:pStyle w:val="ListParagraph"/>
+        <w:numPr>
+          <w:ilvl w:val="0"/>
+          <w:numId w:val="5"/>
+        </w:numPr>
+        <w:ind w:left="1418" w:hanging="284"/>
+        <w:jc w:val="both"/>
+      </w:pPr>
+      <w:r>
+        <w:t>P</w:t>
+      </w:r>
+      <w:r>
+        <w:t>lot the distribution of violations over the different suburbs</w:t>
+      </w:r>
+      <w:r>
+        <w:t xml:space="preserve"> </w:t>
+      </w:r>
+      <w:r>
+        <w:t>within a user-selected period;</w:t>
+      </w:r>
+    </w:p>
+    <w:p>
+      <w:pPr>
+        <w:pStyle w:val="ListParagraph"/>
+        <w:numPr>
+          <w:ilvl w:val="0"/>
+          <w:numId w:val="5"/>
+        </w:numPr>
+        <w:ind w:left="1418" w:hanging="284"/>
+        <w:jc w:val="both"/>
+      </w:pPr>
+      <w:r>
+        <w:t xml:space="preserve">Retrieve </w:t>
+      </w:r>
+      <w:r>
+        <w:t>all violations that contain a keyword (user entered</w:t>
+      </w:r>
+      <w:r>
+        <w:t xml:space="preserve">) within a user-selected period; </w:t>
+      </w:r>
+    </w:p>
+    <w:p>
+      <w:pPr>
+        <w:pStyle w:val="ListParagraph"/>
+        <w:numPr>
+          <w:ilvl w:val="0"/>
+          <w:numId w:val="5"/>
+        </w:numPr>
+        <w:ind w:left="1418" w:hanging="284"/>
+        <w:jc w:val="both"/>
+      </w:pPr>
+      <w:r>
+        <w:t>A</w:t>
+      </w:r>
+      <w:r>
+        <w:t>nalyse the cases related to animals, e.g., rats, mice or others, and their trend over time and distribution over suburbs</w:t>
+      </w:r>
+      <w:r>
+        <w:t xml:space="preserve">; </w:t>
+      </w:r>
+    </w:p>
+    <w:p>
+      <w:pPr>
+        <w:pStyle w:val="ListParagraph"/>
+        <w:numPr>
+          <w:ilvl w:val="0"/>
+          <w:numId w:val="5"/>
+        </w:numPr>
+        <w:ind w:left="1418" w:hanging="284"/>
+        <w:jc w:val="both"/>
+      </w:pPr>
+      <w:r>
+        <w:t>R</w:t>
+      </w:r>
+      <w:r>
+        <w:t>etrieve relevant inspection details</w:t>
+      </w:r>
+      <w:r>
+        <w:t xml:space="preserve"> within a user-selected </w:t>
+      </w:r>
+      <w:r>
+        <w:t>borough</w:t>
+      </w:r>
+      <w:r>
+        <w:t xml:space="preserve"> and cuisine description;</w:t>
+      </w:r>
+    </w:p>
+    <w:p>
+      <w:pPr>
+        <w:pStyle w:val="ListParagraph"/>
+        <w:numPr>
+          <w:ilvl w:val="0"/>
+          <w:numId w:val="3"/>
+        </w:numPr>
+        <w:ind w:left="709" w:hanging="425"/>
+        <w:jc w:val="both"/>
+      </w:pPr>
+      <w:r>
+        <w:t>Out of Scope</w:t>
+      </w:r>
+    </w:p>
+    <w:p>
+      <w:pPr>
+        <w:pStyle w:val="ListParagraph"/>
+        <w:numPr>
+          <w:ilvl w:val="0"/>
+          <w:numId w:val="4"/>
+        </w:numPr>
+        <w:ind w:left="1134" w:hanging="425"/>
+        <w:jc w:val="both"/>
+      </w:pPr>
+      <w:r>
+        <w:t>Compatible</w:t>
+      </w:r>
+      <w:r>
+        <w:t xml:space="preserve"> to analyse other datasets</w:t>
+      </w:r>
+    </w:p>
+    <w:p>
+      <w:pPr>
+        <w:pStyle w:val="ListParagraph"/>
+        <w:numPr>
+          <w:ilvl w:val="0"/>
+          <w:numId w:val="4"/>
+        </w:numPr>
+        <w:ind w:left="1134" w:hanging="425"/>
+        <w:jc w:val="both"/>
+      </w:pPr>
+      <w:r>
+        <w:t xml:space="preserve">Customizing </w:t>
+      </w:r>
+      <w:r>
+        <w:t>interface</w:t>
+      </w:r>
+      <w:r>
+        <w:t xml:space="preserve"> design (colour, shape, etc)</w:t>
+      </w:r>
+      <w:r>
+        <w:t xml:space="preserve"> of initial and results page by the user</w:t>
+      </w:r>
+    </w:p>
     <w:p>
       <w:pPr>
         <w:pStyle w:val="Heading2"/>
@@ -763,15 +1206,1366 @@
     <w:p>
       <w:pPr>
         <w:pStyle w:val="ListParagraph"/>
-        <w:ind w:left="857"/>
-      </w:pPr>
-    </w:p>
-    <w:p>
-      <w:pPr>
-        <w:pStyle w:val="ListParagraph"/>
-        <w:ind w:left="857"/>
-      </w:pPr>
-    </w:p>
+        <w:ind w:left="284" w:firstLine="425"/>
+        <w:jc w:val="both"/>
+      </w:pPr>
+      <w:r>
+        <w:t>This document contains the introduction to the project</w:t>
+      </w:r>
+      <w:r>
+        <w:t xml:space="preserve"> which includes the background and history of the project and its scope</w:t>
+      </w:r>
+      <w:r>
+        <w:t>, a work breakdown structure</w:t>
+      </w:r>
+      <w:r>
+        <w:t xml:space="preserve">, </w:t>
+      </w:r>
+      <w:r>
+        <w:t>activity definition and estimation and a Gantt chart</w:t>
+      </w:r>
+      <w:r>
+        <w:t xml:space="preserve"> based on the aforementioned work breakdown structure.</w:t>
+      </w:r>
+    </w:p>
+    <w:p/>
+    <w:p/>
+    <w:p>
+      <w:r>
+        <w:br w:type="page"/>
+      </w:r>
+    </w:p>
+    <w:p>
+      <w:pPr>
+        <w:pStyle w:val="Heading1"/>
+        <w:numPr>
+          <w:ilvl w:val="0"/>
+          <w:numId w:val="2"/>
+        </w:numPr>
+      </w:pPr>
+      <w:bookmarkStart w:id="3" w:name="_Toc46748291"/>
+      <w:r>
+        <w:lastRenderedPageBreak/>
+        <w:t>Work Breakdown Structure</w:t>
+      </w:r>
+      <w:bookmarkEnd w:id="3"/>
+    </w:p>
+    <w:p/>
+    <w:p>
+      <w:r>
+        <w:t>1.0 Concept and Planning</w:t>
+      </w:r>
+    </w:p>
+    <w:p>
+      <w:r>
+        <w:tab/>
+        <w:t>1.1 Evaluate Project Instruction and Guidelines</w:t>
+      </w:r>
+    </w:p>
+    <w:p>
+      <w:r>
+        <w:tab/>
+        <w:t xml:space="preserve">1.2 </w:t>
+      </w:r>
+      <w:r>
+        <w:t>Develop Project Plan</w:t>
+      </w:r>
+    </w:p>
+    <w:p>
+      <w:r>
+        <w:tab/>
+      </w:r>
+      <w:r>
+        <w:tab/>
+        <w:t>1.2.1 Define Project Background</w:t>
+      </w:r>
+    </w:p>
+    <w:p>
+      <w:r>
+        <w:tab/>
+      </w:r>
+      <w:r>
+        <w:tab/>
+      </w:r>
+      <w:r>
+        <w:t>1.2.</w:t>
+      </w:r>
+      <w:r>
+        <w:t>2</w:t>
+      </w:r>
+      <w:r>
+        <w:t xml:space="preserve"> Define Project </w:t>
+      </w:r>
+      <w:r>
+        <w:t>Scope</w:t>
+      </w:r>
+    </w:p>
+    <w:p>
+      <w:r>
+        <w:tab/>
+      </w:r>
+      <w:r>
+        <w:tab/>
+      </w:r>
+      <w:r>
+        <w:t>1.2.</w:t>
+      </w:r>
+      <w:r>
+        <w:t>3</w:t>
+      </w:r>
+      <w:r>
+        <w:t xml:space="preserve"> </w:t>
+      </w:r>
+      <w:r>
+        <w:t>Define Work Breakdown Structure</w:t>
+      </w:r>
+    </w:p>
+    <w:p>
+      <w:r>
+        <w:tab/>
+      </w:r>
+      <w:r>
+        <w:tab/>
+        <w:t>1.2.4 Define Activity Definition and Estimation</w:t>
+      </w:r>
+    </w:p>
+    <w:p>
+      <w:r>
+        <w:tab/>
+      </w:r>
+      <w:r>
+        <w:tab/>
+        <w:t>1.2.5 Develop Gantt Chart</w:t>
+      </w:r>
+    </w:p>
+    <w:p>
+      <w:r>
+        <w:tab/>
+        <w:t>1.3 Divide Member Tasks</w:t>
+      </w:r>
+    </w:p>
+    <w:p>
+      <w:r>
+        <w:t>2.0 Software Design</w:t>
+      </w:r>
+    </w:p>
+    <w:p>
+      <w:r>
+        <w:tab/>
+        <w:t>2.1 Develop System Vision</w:t>
+      </w:r>
+    </w:p>
+    <w:p>
+      <w:r>
+        <w:tab/>
+        <w:t>2.2 Define Requirements</w:t>
+      </w:r>
+    </w:p>
+    <w:p>
+      <w:r>
+        <w:tab/>
+      </w:r>
+      <w:r>
+        <w:tab/>
+        <w:t>2.2.1 Define User Requirements</w:t>
+      </w:r>
+    </w:p>
+    <w:p>
+      <w:r>
+        <w:tab/>
+      </w:r>
+      <w:r>
+        <w:tab/>
+        <w:t>2.2.2 Define Software Requirements</w:t>
+      </w:r>
+    </w:p>
+    <w:p>
+      <w:r>
+        <w:tab/>
+        <w:t>2.3 Develop Uses Cases</w:t>
+      </w:r>
+    </w:p>
+    <w:p>
+      <w:r>
+        <w:tab/>
+        <w:t xml:space="preserve">2.4 </w:t>
+      </w:r>
+      <w:r>
+        <w:t>Define System Components</w:t>
+      </w:r>
+    </w:p>
+    <w:p>
+      <w:r>
+        <w:tab/>
+        <w:t>2.5 Design User Interface</w:t>
+      </w:r>
+    </w:p>
+    <w:p>
+      <w:r>
+        <w:tab/>
+        <w:t xml:space="preserve">2.6 </w:t>
+      </w:r>
+      <w:r>
+        <w:rPr>
+          <w:rStyle w:val="PageNumber"/>
+        </w:rPr>
+        <w:t>Project Part A Submission</w:t>
+      </w:r>
+    </w:p>
+    <w:p>
+      <w:pPr>
+        <w:rPr>
+          <w:rFonts w:hint="eastAsia"/>
+          <w:lang w:val="en-US"/>
+        </w:rPr>
+      </w:pPr>
+      <w:r>
+        <w:t>3.0 Software Implementation</w:t>
+      </w:r>
+    </w:p>
+    <w:p>
+      <w:r>
+        <w:t>4.0 Software Testing</w:t>
+      </w:r>
+    </w:p>
+    <w:p>
+      <w:r>
+        <w:tab/>
+        <w:t>4.1 Unit Testing</w:t>
+      </w:r>
+    </w:p>
+    <w:p>
+      <w:r>
+        <w:tab/>
+        <w:t>4.2 Requirement Acceptance Testing</w:t>
+      </w:r>
+    </w:p>
+    <w:p>
+      <w:r>
+        <w:t>5</w:t>
+      </w:r>
+      <w:r>
+        <w:t xml:space="preserve">.0 Software </w:t>
+      </w:r>
+      <w:r>
+        <w:t>Deployment</w:t>
+      </w:r>
+    </w:p>
+    <w:p>
+      <w:r>
+        <w:t>6</w:t>
+      </w:r>
+      <w:r>
+        <w:t xml:space="preserve">.0 </w:t>
+      </w:r>
+      <w:r>
+        <w:t xml:space="preserve">Final Project </w:t>
+      </w:r>
+      <w:r>
+        <w:t>Submission</w:t>
+      </w:r>
+    </w:p>
+    <w:p>
+      <w:r>
+        <w:br w:type="page"/>
+      </w:r>
+    </w:p>
+    <w:p>
+      <w:pPr>
+        <w:pStyle w:val="Heading1"/>
+        <w:numPr>
+          <w:ilvl w:val="0"/>
+          <w:numId w:val="2"/>
+        </w:numPr>
+      </w:pPr>
+      <w:bookmarkStart w:id="4" w:name="_Toc46748292"/>
+      <w:r>
+        <w:lastRenderedPageBreak/>
+        <w:t>Activity Definition</w:t>
+      </w:r>
+      <w:r>
+        <w:t xml:space="preserve"> &amp; Estimation</w:t>
+      </w:r>
+      <w:bookmarkEnd w:id="4"/>
+    </w:p>
+    <w:p>
+      <w:pPr>
+        <w:jc w:val="center"/>
+        <w:rPr>
+          <w:b/>
+          <w:bCs/>
+        </w:rPr>
+      </w:pPr>
+    </w:p>
+    <w:tbl>
+      <w:tblPr>
+        <w:tblStyle w:val="TableGrid"/>
+        <w:tblW w:w="0" w:type="auto"/>
+        <w:tblLook w:val="04A0" w:firstRow="1" w:lastRow="0" w:firstColumn="1" w:lastColumn="0" w:noHBand="0" w:noVBand="1"/>
+      </w:tblPr>
+      <w:tblGrid>
+        <w:gridCol w:w="1679"/>
+        <w:gridCol w:w="1474"/>
+        <w:gridCol w:w="2027"/>
+        <w:gridCol w:w="2640"/>
+        <w:gridCol w:w="1196"/>
+      </w:tblGrid>
+      <w:tr>
+        <w:tc>
+          <w:tcPr>
+            <w:tcW w:w="5524" w:type="dxa"/>
+            <w:gridSpan w:val="3"/>
+          </w:tcPr>
+          <w:p>
+            <w:pPr>
+              <w:jc w:val="center"/>
+              <w:rPr>
+                <w:b/>
+                <w:bCs/>
+              </w:rPr>
+            </w:pPr>
+            <w:r>
+              <w:rPr>
+                <w:b/>
+                <w:bCs/>
+              </w:rPr>
+              <w:t>Activities</w:t>
+            </w:r>
+          </w:p>
+        </w:tc>
+        <w:tc>
+          <w:tcPr>
+            <w:tcW w:w="3244" w:type="dxa"/>
+          </w:tcPr>
+          <w:p>
+            <w:pPr>
+              <w:jc w:val="center"/>
+              <w:rPr>
+                <w:b/>
+                <w:bCs/>
+              </w:rPr>
+            </w:pPr>
+            <w:r>
+              <w:rPr>
+                <w:b/>
+                <w:bCs/>
+              </w:rPr>
+              <w:t xml:space="preserve">Definition </w:t>
+            </w:r>
+          </w:p>
+        </w:tc>
+        <w:tc>
+          <w:tcPr>
+            <w:tcW w:w="248" w:type="dxa"/>
+          </w:tcPr>
+          <w:p>
+            <w:pPr>
+              <w:jc w:val="center"/>
+              <w:rPr>
+                <w:b/>
+                <w:bCs/>
+              </w:rPr>
+            </w:pPr>
+            <w:r>
+              <w:rPr>
+                <w:b/>
+                <w:bCs/>
+              </w:rPr>
+              <w:t>Estimation</w:t>
+            </w:r>
+          </w:p>
+        </w:tc>
+      </w:tr>
+      <w:tr>
+        <w:tc>
+          <w:tcPr>
+            <w:tcW w:w="1691" w:type="dxa"/>
+          </w:tcPr>
+          <w:p>
+            <w:r>
+              <w:t>1.0 Concept and Planning</w:t>
+            </w:r>
+          </w:p>
+          <w:p/>
+        </w:tc>
+        <w:tc>
+          <w:tcPr>
+            <w:tcW w:w="1474" w:type="dxa"/>
+          </w:tcPr>
+          <w:p/>
+        </w:tc>
+        <w:tc>
+          <w:tcPr>
+            <w:tcW w:w="2359" w:type="dxa"/>
+          </w:tcPr>
+          <w:p/>
+        </w:tc>
+        <w:tc>
+          <w:tcPr>
+            <w:tcW w:w="3244" w:type="dxa"/>
+          </w:tcPr>
+          <w:p>
+            <w:r>
+              <w:t>Conceptualizing and planning the flow of the whole project</w:t>
+            </w:r>
+            <w:r>
+              <w:t xml:space="preserve">. </w:t>
+            </w:r>
+          </w:p>
+        </w:tc>
+        <w:tc>
+          <w:tcPr>
+            <w:tcW w:w="248" w:type="dxa"/>
+          </w:tcPr>
+          <w:p/>
+        </w:tc>
+      </w:tr>
+      <w:tr>
+        <w:tc>
+          <w:tcPr>
+            <w:tcW w:w="1691" w:type="dxa"/>
+          </w:tcPr>
+          <w:p/>
+        </w:tc>
+        <w:tc>
+          <w:tcPr>
+            <w:tcW w:w="1474" w:type="dxa"/>
+          </w:tcPr>
+          <w:p>
+            <w:r>
+              <w:t>1.1 Evaluate Project Instruction and Guidelines</w:t>
+            </w:r>
+          </w:p>
+        </w:tc>
+        <w:tc>
+          <w:tcPr>
+            <w:tcW w:w="2359" w:type="dxa"/>
+          </w:tcPr>
+          <w:p/>
+        </w:tc>
+        <w:tc>
+          <w:tcPr>
+            <w:tcW w:w="3244" w:type="dxa"/>
+          </w:tcPr>
+          <w:p>
+            <w:r>
+              <w:t xml:space="preserve">Evaluate instructions and guideline given for the project assignment </w:t>
+            </w:r>
+          </w:p>
+        </w:tc>
+        <w:tc>
+          <w:tcPr>
+            <w:tcW w:w="248" w:type="dxa"/>
+          </w:tcPr>
+          <w:p/>
+        </w:tc>
+      </w:tr>
+      <w:tr>
+        <w:tc>
+          <w:tcPr>
+            <w:tcW w:w="1691" w:type="dxa"/>
+          </w:tcPr>
+          <w:p/>
+        </w:tc>
+        <w:tc>
+          <w:tcPr>
+            <w:tcW w:w="1474" w:type="dxa"/>
+          </w:tcPr>
+          <w:p>
+            <w:r>
+              <w:t>1.2 Develop Project Plan</w:t>
+            </w:r>
+          </w:p>
+          <w:p/>
+        </w:tc>
+        <w:tc>
+          <w:tcPr>
+            <w:tcW w:w="2359" w:type="dxa"/>
+          </w:tcPr>
+          <w:p/>
+        </w:tc>
+        <w:tc>
+          <w:tcPr>
+            <w:tcW w:w="3244" w:type="dxa"/>
+          </w:tcPr>
+          <w:p>
+            <w:r>
+              <w:t>Develop a Project Plan as a guideline for the whole project</w:t>
+            </w:r>
+          </w:p>
+        </w:tc>
+        <w:tc>
+          <w:tcPr>
+            <w:tcW w:w="248" w:type="dxa"/>
+          </w:tcPr>
+          <w:p/>
+        </w:tc>
+      </w:tr>
+      <w:tr>
+        <w:tc>
+          <w:tcPr>
+            <w:tcW w:w="1691" w:type="dxa"/>
+          </w:tcPr>
+          <w:p/>
+        </w:tc>
+        <w:tc>
+          <w:tcPr>
+            <w:tcW w:w="1474" w:type="dxa"/>
+          </w:tcPr>
+          <w:p/>
+        </w:tc>
+        <w:tc>
+          <w:tcPr>
+            <w:tcW w:w="2359" w:type="dxa"/>
+          </w:tcPr>
+          <w:p>
+            <w:r>
+              <w:t>1.2.1 Define Project Background</w:t>
+            </w:r>
+          </w:p>
+        </w:tc>
+        <w:tc>
+          <w:tcPr>
+            <w:tcW w:w="3244" w:type="dxa"/>
+          </w:tcPr>
+          <w:p>
+            <w:r>
+              <w:t>Defining the background and history of the project creation</w:t>
+            </w:r>
+          </w:p>
+        </w:tc>
+        <w:tc>
+          <w:tcPr>
+            <w:tcW w:w="248" w:type="dxa"/>
+          </w:tcPr>
+          <w:p/>
+        </w:tc>
+      </w:tr>
+      <w:tr>
+        <w:tc>
+          <w:tcPr>
+            <w:tcW w:w="1691" w:type="dxa"/>
+          </w:tcPr>
+          <w:p/>
+        </w:tc>
+        <w:tc>
+          <w:tcPr>
+            <w:tcW w:w="1474" w:type="dxa"/>
+          </w:tcPr>
+          <w:p/>
+        </w:tc>
+        <w:tc>
+          <w:tcPr>
+            <w:tcW w:w="2359" w:type="dxa"/>
+          </w:tcPr>
+          <w:p>
+            <w:r>
+              <w:t>1.2.2 Define Project Scope</w:t>
+            </w:r>
+          </w:p>
+        </w:tc>
+        <w:tc>
+          <w:tcPr>
+            <w:tcW w:w="3244" w:type="dxa"/>
+          </w:tcPr>
+          <w:p>
+            <w:r>
+              <w:t>Defining the scope of the project including what is in and out of scope</w:t>
+            </w:r>
+          </w:p>
+        </w:tc>
+        <w:tc>
+          <w:tcPr>
+            <w:tcW w:w="248" w:type="dxa"/>
+          </w:tcPr>
+          <w:p/>
+        </w:tc>
+      </w:tr>
+      <w:tr>
+        <w:tc>
+          <w:tcPr>
+            <w:tcW w:w="1691" w:type="dxa"/>
+          </w:tcPr>
+          <w:p/>
+        </w:tc>
+        <w:tc>
+          <w:tcPr>
+            <w:tcW w:w="1474" w:type="dxa"/>
+          </w:tcPr>
+          <w:p/>
+        </w:tc>
+        <w:tc>
+          <w:tcPr>
+            <w:tcW w:w="2359" w:type="dxa"/>
+          </w:tcPr>
+          <w:p>
+            <w:r>
+              <w:t>1.2.3 Define Work Breakdown Structure</w:t>
+            </w:r>
+          </w:p>
+        </w:tc>
+        <w:tc>
+          <w:tcPr>
+            <w:tcW w:w="3244" w:type="dxa"/>
+          </w:tcPr>
+          <w:p>
+            <w:r>
+              <w:t>Defining the work breakdown structure for the whole project</w:t>
+            </w:r>
+          </w:p>
+        </w:tc>
+        <w:tc>
+          <w:tcPr>
+            <w:tcW w:w="248" w:type="dxa"/>
+          </w:tcPr>
+          <w:p/>
+        </w:tc>
+      </w:tr>
+      <w:tr>
+        <w:tc>
+          <w:tcPr>
+            <w:tcW w:w="1691" w:type="dxa"/>
+          </w:tcPr>
+          <w:p/>
+        </w:tc>
+        <w:tc>
+          <w:tcPr>
+            <w:tcW w:w="1474" w:type="dxa"/>
+          </w:tcPr>
+          <w:p/>
+        </w:tc>
+        <w:tc>
+          <w:tcPr>
+            <w:tcW w:w="2359" w:type="dxa"/>
+          </w:tcPr>
+          <w:p>
+            <w:r>
+              <w:t>1.2.4 Define Activity Definition and Estimation</w:t>
+            </w:r>
+          </w:p>
+        </w:tc>
+        <w:tc>
+          <w:tcPr>
+            <w:tcW w:w="3244" w:type="dxa"/>
+          </w:tcPr>
+          <w:p>
+            <w:r>
+              <w:t>Defining the activities in the work breakdown structure and estimating duration needed to complete each activity</w:t>
+            </w:r>
+          </w:p>
+        </w:tc>
+        <w:tc>
+          <w:tcPr>
+            <w:tcW w:w="248" w:type="dxa"/>
+          </w:tcPr>
+          <w:p/>
+        </w:tc>
+      </w:tr>
+      <w:tr>
+        <w:tc>
+          <w:tcPr>
+            <w:tcW w:w="1691" w:type="dxa"/>
+          </w:tcPr>
+          <w:p/>
+        </w:tc>
+        <w:tc>
+          <w:tcPr>
+            <w:tcW w:w="1474" w:type="dxa"/>
+          </w:tcPr>
+          <w:p/>
+        </w:tc>
+        <w:tc>
+          <w:tcPr>
+            <w:tcW w:w="2359" w:type="dxa"/>
+          </w:tcPr>
+          <w:p>
+            <w:r>
+              <w:t>1.2.5 Develop Gantt Chart</w:t>
+            </w:r>
+          </w:p>
+        </w:tc>
+        <w:tc>
+          <w:tcPr>
+            <w:tcW w:w="3244" w:type="dxa"/>
+          </w:tcPr>
+          <w:p>
+            <w:r>
+              <w:t>Creating a Gantt chart based on the work break down structure and activity definition and estimation</w:t>
+            </w:r>
+          </w:p>
+        </w:tc>
+        <w:tc>
+          <w:tcPr>
+            <w:tcW w:w="248" w:type="dxa"/>
+          </w:tcPr>
+          <w:p/>
+        </w:tc>
+      </w:tr>
+      <w:tr>
+        <w:tc>
+          <w:tcPr>
+            <w:tcW w:w="1691" w:type="dxa"/>
+          </w:tcPr>
+          <w:p/>
+        </w:tc>
+        <w:tc>
+          <w:tcPr>
+            <w:tcW w:w="1474" w:type="dxa"/>
+          </w:tcPr>
+          <w:p>
+            <w:r>
+              <w:t>1.3 Divide Member Tasks</w:t>
+            </w:r>
+          </w:p>
+        </w:tc>
+        <w:tc>
+          <w:tcPr>
+            <w:tcW w:w="2359" w:type="dxa"/>
+          </w:tcPr>
+          <w:p/>
+        </w:tc>
+        <w:tc>
+          <w:tcPr>
+            <w:tcW w:w="3244" w:type="dxa"/>
+          </w:tcPr>
+          <w:p>
+            <w:r>
+              <w:t>Divide tasks among team members (Liangxian Zhao and Rafael Alexander)</w:t>
+            </w:r>
+          </w:p>
+        </w:tc>
+        <w:tc>
+          <w:tcPr>
+            <w:tcW w:w="248" w:type="dxa"/>
+          </w:tcPr>
+          <w:p/>
+        </w:tc>
+      </w:tr>
+      <w:tr>
+        <w:tc>
+          <w:tcPr>
+            <w:tcW w:w="1691" w:type="dxa"/>
+          </w:tcPr>
+          <w:p>
+            <w:r>
+              <w:t>2.0 Software Design</w:t>
+            </w:r>
+          </w:p>
+          <w:p/>
+        </w:tc>
+        <w:tc>
+          <w:tcPr>
+            <w:tcW w:w="1474" w:type="dxa"/>
+          </w:tcPr>
+          <w:p/>
+        </w:tc>
+        <w:tc>
+          <w:tcPr>
+            <w:tcW w:w="2359" w:type="dxa"/>
+          </w:tcPr>
+          <w:p/>
+        </w:tc>
+        <w:tc>
+          <w:tcPr>
+            <w:tcW w:w="3244" w:type="dxa"/>
+          </w:tcPr>
+          <w:p>
+            <w:r>
+              <w:t>Designing the software</w:t>
+            </w:r>
+          </w:p>
+        </w:tc>
+        <w:tc>
+          <w:tcPr>
+            <w:tcW w:w="248" w:type="dxa"/>
+          </w:tcPr>
+          <w:p/>
+        </w:tc>
+      </w:tr>
+      <w:tr>
+        <w:tc>
+          <w:tcPr>
+            <w:tcW w:w="1691" w:type="dxa"/>
+          </w:tcPr>
+          <w:p/>
+        </w:tc>
+        <w:tc>
+          <w:tcPr>
+            <w:tcW w:w="1474" w:type="dxa"/>
+          </w:tcPr>
+          <w:p>
+            <w:r>
+              <w:t>2.1 Develop System Vision</w:t>
+            </w:r>
+          </w:p>
+        </w:tc>
+        <w:tc>
+          <w:tcPr>
+            <w:tcW w:w="2359" w:type="dxa"/>
+          </w:tcPr>
+          <w:p/>
+        </w:tc>
+        <w:tc>
+          <w:tcPr>
+            <w:tcW w:w="3244" w:type="dxa"/>
+          </w:tcPr>
+          <w:p>
+            <w:r>
+              <w:t>Developing the system vision that includes system overview and benefits</w:t>
+            </w:r>
+          </w:p>
+        </w:tc>
+        <w:tc>
+          <w:tcPr>
+            <w:tcW w:w="248" w:type="dxa"/>
+          </w:tcPr>
+          <w:p/>
+        </w:tc>
+      </w:tr>
+      <w:tr>
+        <w:tc>
+          <w:tcPr>
+            <w:tcW w:w="1691" w:type="dxa"/>
+          </w:tcPr>
+          <w:p/>
+        </w:tc>
+        <w:tc>
+          <w:tcPr>
+            <w:tcW w:w="1474" w:type="dxa"/>
+          </w:tcPr>
+          <w:p>
+            <w:r>
+              <w:t>2.2 Define Requirements</w:t>
+            </w:r>
+          </w:p>
+        </w:tc>
+        <w:tc>
+          <w:tcPr>
+            <w:tcW w:w="2359" w:type="dxa"/>
+          </w:tcPr>
+          <w:p/>
+        </w:tc>
+        <w:tc>
+          <w:tcPr>
+            <w:tcW w:w="3244" w:type="dxa"/>
+          </w:tcPr>
+          <w:p>
+            <w:r>
+              <w:t>Defining the requirements of the software</w:t>
+            </w:r>
+          </w:p>
+        </w:tc>
+        <w:tc>
+          <w:tcPr>
+            <w:tcW w:w="248" w:type="dxa"/>
+          </w:tcPr>
+          <w:p/>
+        </w:tc>
+      </w:tr>
+      <w:tr>
+        <w:tc>
+          <w:tcPr>
+            <w:tcW w:w="1691" w:type="dxa"/>
+          </w:tcPr>
+          <w:p/>
+        </w:tc>
+        <w:tc>
+          <w:tcPr>
+            <w:tcW w:w="1474" w:type="dxa"/>
+          </w:tcPr>
+          <w:p/>
+        </w:tc>
+        <w:tc>
+          <w:tcPr>
+            <w:tcW w:w="2359" w:type="dxa"/>
+          </w:tcPr>
+          <w:p>
+            <w:r>
+              <w:t>2.2.1 Define User Requirements</w:t>
+            </w:r>
+          </w:p>
+        </w:tc>
+        <w:tc>
+          <w:tcPr>
+            <w:tcW w:w="3244" w:type="dxa"/>
+          </w:tcPr>
+          <w:p>
+            <w:r>
+              <w:t>Defining what is required from the user to interact with the software</w:t>
+            </w:r>
+          </w:p>
+        </w:tc>
+        <w:tc>
+          <w:tcPr>
+            <w:tcW w:w="248" w:type="dxa"/>
+          </w:tcPr>
+          <w:p/>
+        </w:tc>
+      </w:tr>
+      <w:tr>
+        <w:tc>
+          <w:tcPr>
+            <w:tcW w:w="1691" w:type="dxa"/>
+          </w:tcPr>
+          <w:p/>
+        </w:tc>
+        <w:tc>
+          <w:tcPr>
+            <w:tcW w:w="1474" w:type="dxa"/>
+          </w:tcPr>
+          <w:p/>
+        </w:tc>
+        <w:tc>
+          <w:tcPr>
+            <w:tcW w:w="2359" w:type="dxa"/>
+          </w:tcPr>
+          <w:p>
+            <w:r>
+              <w:t>2.2.2 Define Software Requirements</w:t>
+            </w:r>
+          </w:p>
+        </w:tc>
+        <w:tc>
+          <w:tcPr>
+            <w:tcW w:w="3244" w:type="dxa"/>
+          </w:tcPr>
+          <w:p>
+            <w:r>
+              <w:t>Defining the functionalities of the software</w:t>
+            </w:r>
+          </w:p>
+        </w:tc>
+        <w:tc>
+          <w:tcPr>
+            <w:tcW w:w="248" w:type="dxa"/>
+          </w:tcPr>
+          <w:p/>
+        </w:tc>
+      </w:tr>
+      <w:tr>
+        <w:tc>
+          <w:tcPr>
+            <w:tcW w:w="1691" w:type="dxa"/>
+          </w:tcPr>
+          <w:p/>
+        </w:tc>
+        <w:tc>
+          <w:tcPr>
+            <w:tcW w:w="1474" w:type="dxa"/>
+          </w:tcPr>
+          <w:p>
+            <w:r>
+              <w:t>2.3 Develop Uses Cases</w:t>
+            </w:r>
+          </w:p>
+        </w:tc>
+        <w:tc>
+          <w:tcPr>
+            <w:tcW w:w="2359" w:type="dxa"/>
+          </w:tcPr>
+          <w:p/>
+        </w:tc>
+        <w:tc>
+          <w:tcPr>
+            <w:tcW w:w="3244" w:type="dxa"/>
+          </w:tcPr>
+          <w:p>
+            <w:r>
+              <w:t>Developing use cases on how users may use the software</w:t>
+            </w:r>
+          </w:p>
+        </w:tc>
+        <w:tc>
+          <w:tcPr>
+            <w:tcW w:w="248" w:type="dxa"/>
+          </w:tcPr>
+          <w:p/>
+        </w:tc>
+      </w:tr>
+      <w:tr>
+        <w:tc>
+          <w:tcPr>
+            <w:tcW w:w="1691" w:type="dxa"/>
+          </w:tcPr>
+          <w:p/>
+        </w:tc>
+        <w:tc>
+          <w:tcPr>
+            <w:tcW w:w="1474" w:type="dxa"/>
+          </w:tcPr>
+          <w:p>
+            <w:r>
+              <w:t>2.4 Define System Components</w:t>
+            </w:r>
+          </w:p>
+        </w:tc>
+        <w:tc>
+          <w:tcPr>
+            <w:tcW w:w="2359" w:type="dxa"/>
+          </w:tcPr>
+          <w:p/>
+        </w:tc>
+        <w:tc>
+          <w:tcPr>
+            <w:tcW w:w="3244" w:type="dxa"/>
+          </w:tcPr>
+          <w:p>
+            <w:r>
+              <w:t>Defining the functions and data and data structures of the software</w:t>
+            </w:r>
+          </w:p>
+        </w:tc>
+        <w:tc>
+          <w:tcPr>
+            <w:tcW w:w="248" w:type="dxa"/>
+          </w:tcPr>
+          <w:p/>
+        </w:tc>
+      </w:tr>
+      <w:tr>
+        <w:tc>
+          <w:tcPr>
+            <w:tcW w:w="1691" w:type="dxa"/>
+          </w:tcPr>
+          <w:p/>
+        </w:tc>
+        <w:tc>
+          <w:tcPr>
+            <w:tcW w:w="1474" w:type="dxa"/>
+          </w:tcPr>
+          <w:p>
+            <w:r>
+              <w:t>2.5 Design User Interface</w:t>
+            </w:r>
+          </w:p>
+        </w:tc>
+        <w:tc>
+          <w:tcPr>
+            <w:tcW w:w="2359" w:type="dxa"/>
+          </w:tcPr>
+          <w:p/>
+        </w:tc>
+        <w:tc>
+          <w:tcPr>
+            <w:tcW w:w="3244" w:type="dxa"/>
+          </w:tcPr>
+          <w:p>
+            <w:r>
+              <w:t xml:space="preserve">Designing the user interface </w:t>
+            </w:r>
+          </w:p>
+        </w:tc>
+        <w:tc>
+          <w:tcPr>
+            <w:tcW w:w="248" w:type="dxa"/>
+          </w:tcPr>
+          <w:p/>
+        </w:tc>
+      </w:tr>
+      <w:tr>
+        <w:tc>
+          <w:tcPr>
+            <w:tcW w:w="1691" w:type="dxa"/>
+          </w:tcPr>
+          <w:p/>
+        </w:tc>
+        <w:tc>
+          <w:tcPr>
+            <w:tcW w:w="1474" w:type="dxa"/>
+          </w:tcPr>
+          <w:p>
+            <w:r>
+              <w:t xml:space="preserve">2.6 </w:t>
+            </w:r>
+            <w:r>
+              <w:rPr>
+                <w:rStyle w:val="PageNumber"/>
+              </w:rPr>
+              <w:t>Project Part A Submission</w:t>
+            </w:r>
+          </w:p>
+        </w:tc>
+        <w:tc>
+          <w:tcPr>
+            <w:tcW w:w="2359" w:type="dxa"/>
+          </w:tcPr>
+          <w:p/>
+        </w:tc>
+        <w:tc>
+          <w:tcPr>
+            <w:tcW w:w="3244" w:type="dxa"/>
+          </w:tcPr>
+          <w:p>
+            <w:r>
+              <w:t>Submit Part A of the Assignment</w:t>
+            </w:r>
+          </w:p>
+        </w:tc>
+        <w:tc>
+          <w:tcPr>
+            <w:tcW w:w="248" w:type="dxa"/>
+          </w:tcPr>
+          <w:p/>
+        </w:tc>
+      </w:tr>
+      <w:tr>
+        <w:tc>
+          <w:tcPr>
+            <w:tcW w:w="1691" w:type="dxa"/>
+          </w:tcPr>
+          <w:p>
+            <w:pPr>
+              <w:rPr>
+                <w:lang w:val="en-US"/>
+              </w:rPr>
+            </w:pPr>
+            <w:r>
+              <w:t>3.0 Software Implementation</w:t>
+            </w:r>
+          </w:p>
+        </w:tc>
+        <w:tc>
+          <w:tcPr>
+            <w:tcW w:w="1474" w:type="dxa"/>
+          </w:tcPr>
+          <w:p/>
+        </w:tc>
+        <w:tc>
+          <w:tcPr>
+            <w:tcW w:w="2359" w:type="dxa"/>
+          </w:tcPr>
+          <w:p/>
+        </w:tc>
+        <w:tc>
+          <w:tcPr>
+            <w:tcW w:w="3244" w:type="dxa"/>
+          </w:tcPr>
+          <w:p>
+            <w:r>
+              <w:t>Implementing software design into reality</w:t>
+            </w:r>
+          </w:p>
+        </w:tc>
+        <w:tc>
+          <w:tcPr>
+            <w:tcW w:w="248" w:type="dxa"/>
+          </w:tcPr>
+          <w:p/>
+        </w:tc>
+      </w:tr>
+      <w:tr>
+        <w:tc>
+          <w:tcPr>
+            <w:tcW w:w="1691" w:type="dxa"/>
+          </w:tcPr>
+          <w:p>
+            <w:r>
+              <w:t>4.0 Software Testing</w:t>
+            </w:r>
+          </w:p>
+        </w:tc>
+        <w:tc>
+          <w:tcPr>
+            <w:tcW w:w="1474" w:type="dxa"/>
+          </w:tcPr>
+          <w:p/>
+        </w:tc>
+        <w:tc>
+          <w:tcPr>
+            <w:tcW w:w="2359" w:type="dxa"/>
+          </w:tcPr>
+          <w:p/>
+        </w:tc>
+        <w:tc>
+          <w:tcPr>
+            <w:tcW w:w="3244" w:type="dxa"/>
+          </w:tcPr>
+          <w:p>
+            <w:r>
+              <w:t>Testing implemented software</w:t>
+            </w:r>
+          </w:p>
+        </w:tc>
+        <w:tc>
+          <w:tcPr>
+            <w:tcW w:w="248" w:type="dxa"/>
+          </w:tcPr>
+          <w:p/>
+        </w:tc>
+      </w:tr>
+      <w:tr>
+        <w:tc>
+          <w:tcPr>
+            <w:tcW w:w="1691" w:type="dxa"/>
+          </w:tcPr>
+          <w:p/>
+        </w:tc>
+        <w:tc>
+          <w:tcPr>
+            <w:tcW w:w="1474" w:type="dxa"/>
+          </w:tcPr>
+          <w:p>
+            <w:r>
+              <w:t>4.1 Unit Testing</w:t>
+            </w:r>
+          </w:p>
+        </w:tc>
+        <w:tc>
+          <w:tcPr>
+            <w:tcW w:w="2359" w:type="dxa"/>
+          </w:tcPr>
+          <w:p/>
+        </w:tc>
+        <w:tc>
+          <w:tcPr>
+            <w:tcW w:w="3244" w:type="dxa"/>
+          </w:tcPr>
+          <w:p>
+            <w:r>
+              <w:t>Test each unit of the software</w:t>
+            </w:r>
+          </w:p>
+        </w:tc>
+        <w:tc>
+          <w:tcPr>
+            <w:tcW w:w="248" w:type="dxa"/>
+          </w:tcPr>
+          <w:p/>
+        </w:tc>
+      </w:tr>
+      <w:tr>
+        <w:tc>
+          <w:tcPr>
+            <w:tcW w:w="1691" w:type="dxa"/>
+          </w:tcPr>
+          <w:p/>
+        </w:tc>
+        <w:tc>
+          <w:tcPr>
+            <w:tcW w:w="1474" w:type="dxa"/>
+          </w:tcPr>
+          <w:p>
+            <w:r>
+              <w:t>4.2 Requirement Acceptance Testing</w:t>
+            </w:r>
+          </w:p>
+        </w:tc>
+        <w:tc>
+          <w:tcPr>
+            <w:tcW w:w="2359" w:type="dxa"/>
+          </w:tcPr>
+          <w:p/>
+        </w:tc>
+        <w:tc>
+          <w:tcPr>
+            <w:tcW w:w="3244" w:type="dxa"/>
+          </w:tcPr>
+          <w:p>
+            <w:r>
+              <w:t xml:space="preserve">Test whether implemented software meet </w:t>
+            </w:r>
+            <w:r>
+              <w:t xml:space="preserve">predefined </w:t>
+            </w:r>
+            <w:r>
+              <w:t>requirements</w:t>
+            </w:r>
+          </w:p>
+        </w:tc>
+        <w:tc>
+          <w:tcPr>
+            <w:tcW w:w="248" w:type="dxa"/>
+          </w:tcPr>
+          <w:p/>
+        </w:tc>
+      </w:tr>
+      <w:tr>
+        <w:tc>
+          <w:tcPr>
+            <w:tcW w:w="1691" w:type="dxa"/>
+          </w:tcPr>
+          <w:p>
+            <w:r>
+              <w:t>5.0 Software Deployment</w:t>
+            </w:r>
+          </w:p>
+        </w:tc>
+        <w:tc>
+          <w:tcPr>
+            <w:tcW w:w="1474" w:type="dxa"/>
+          </w:tcPr>
+          <w:p/>
+        </w:tc>
+        <w:tc>
+          <w:tcPr>
+            <w:tcW w:w="2359" w:type="dxa"/>
+          </w:tcPr>
+          <w:p/>
+        </w:tc>
+        <w:tc>
+          <w:tcPr>
+            <w:tcW w:w="3244" w:type="dxa"/>
+          </w:tcPr>
+          <w:p>
+            <w:r>
+              <w:t>Deploy software</w:t>
+            </w:r>
+          </w:p>
+        </w:tc>
+        <w:tc>
+          <w:tcPr>
+            <w:tcW w:w="248" w:type="dxa"/>
+          </w:tcPr>
+          <w:p/>
+        </w:tc>
+      </w:tr>
+      <w:tr>
+        <w:tc>
+          <w:tcPr>
+            <w:tcW w:w="1691" w:type="dxa"/>
+          </w:tcPr>
+          <w:p>
+            <w:r>
+              <w:t>6.0 Final Project Submission</w:t>
+            </w:r>
+          </w:p>
+        </w:tc>
+        <w:tc>
+          <w:tcPr>
+            <w:tcW w:w="1474" w:type="dxa"/>
+          </w:tcPr>
+          <w:p/>
+        </w:tc>
+        <w:tc>
+          <w:tcPr>
+            <w:tcW w:w="2359" w:type="dxa"/>
+          </w:tcPr>
+          <w:p/>
+        </w:tc>
+        <w:tc>
+          <w:tcPr>
+            <w:tcW w:w="3244" w:type="dxa"/>
+          </w:tcPr>
+          <w:p>
+            <w:pPr>
+              <w:rPr>
+                <w:b/>
+                <w:bCs/>
+              </w:rPr>
+            </w:pPr>
+            <w:r>
+              <w:t>Submit Part B of Assignment</w:t>
+            </w:r>
+          </w:p>
+        </w:tc>
+        <w:tc>
+          <w:tcPr>
+            <w:tcW w:w="248" w:type="dxa"/>
+          </w:tcPr>
+          <w:p/>
+        </w:tc>
+      </w:tr>
+    </w:tbl>
     <w:p>
       <w:pPr>
         <w:jc w:val="both"/>
@@ -781,18 +2575,6 @@
         </w:rPr>
       </w:pPr>
       <w:r>
-        <w:rPr>
-          <w:i/>
-          <w:color w:val="FF0000"/>
-        </w:rPr>
-        <w:t xml:space="preserve">Include some background information about the problem, the scope and what this document will contain. </w:t>
-      </w:r>
-    </w:p>
-    <w:p/>
-    <w:p/>
-    <w:p/>
-    <w:p>
-      <w:r>
         <w:br w:type="page"/>
       </w:r>
     </w:p>
@@ -804,247 +2586,20 @@
           <w:numId w:val="2"/>
         </w:numPr>
       </w:pPr>
-      <w:bookmarkStart w:id="3" w:name="_Toc46748291"/>
-      <w:r>
-        <w:lastRenderedPageBreak/>
-        <w:t>Work Breakdown Structure</w:t>
-      </w:r>
-      <w:bookmarkEnd w:id="3"/>
-    </w:p>
-    <w:p/>
-    <w:p>
-      <w:pPr>
-        <w:jc w:val="both"/>
-        <w:rPr>
-          <w:i/>
-          <w:color w:val="FF0000"/>
-        </w:rPr>
-      </w:pPr>
-      <w:r>
-        <w:rPr>
-          <w:i/>
-          <w:color w:val="FF0000"/>
-        </w:rPr>
-        <w:t xml:space="preserve">This section should include the work breakdown structure for the whole project. The elements from the WBS should </w:t>
-      </w:r>
-      <w:r>
-        <w:rPr>
-          <w:i/>
-          <w:color w:val="FF0000"/>
-        </w:rPr>
-        <w:t>be used to generate</w:t>
-      </w:r>
-      <w:r>
-        <w:rPr>
-          <w:i/>
-          <w:color w:val="FF0000"/>
-        </w:rPr>
-        <w:t xml:space="preserve"> your activity definition and those activities should then be scheduled in the Gantt Chart</w:t>
-      </w:r>
-      <w:r>
-        <w:rPr>
-          <w:i/>
-          <w:color w:val="FF0000"/>
-        </w:rPr>
-        <w:t>. Remember to consider ALL project activities – anything you do or will need to do should be included in the WBS</w:t>
-      </w:r>
-    </w:p>
-    <w:p>
-      <w:pPr>
-        <w:jc w:val="both"/>
-        <w:rPr>
-          <w:b/>
-          <w:i/>
-          <w:color w:val="FF0000"/>
-        </w:rPr>
-      </w:pPr>
-      <w:r>
-        <w:rPr>
-          <w:i/>
-          <w:color w:val="FF0000"/>
-        </w:rPr>
-        <w:t>WBS’s are usually presented as some kind of hierarchical diagram</w:t>
-      </w:r>
-      <w:r>
-        <w:rPr>
-          <w:i/>
-          <w:color w:val="FF0000"/>
-        </w:rPr>
-        <w:t>/chart etc</w:t>
-      </w:r>
-      <w:r>
-        <w:rPr>
-          <w:i/>
-          <w:color w:val="FF0000"/>
-        </w:rPr>
-        <w:t>.</w:t>
-      </w:r>
-      <w:r>
-        <w:rPr>
-          <w:i/>
-          <w:color w:val="FF0000"/>
-        </w:rPr>
-        <w:t xml:space="preserve"> The </w:t>
-      </w:r>
-      <w:r>
-        <w:rPr>
-          <w:i/>
-          <w:color w:val="FF0000"/>
-        </w:rPr>
-        <w:t>details</w:t>
-      </w:r>
-      <w:r>
-        <w:rPr>
-          <w:i/>
-          <w:color w:val="FF0000"/>
-        </w:rPr>
-        <w:t xml:space="preserve"> </w:t>
-      </w:r>
-      <w:r>
-        <w:rPr>
-          <w:i/>
-          <w:color w:val="FF0000"/>
-        </w:rPr>
-        <w:t>what is involved each work unit should be</w:t>
-      </w:r>
-      <w:r>
-        <w:rPr>
-          <w:i/>
-          <w:color w:val="FF0000"/>
-        </w:rPr>
-        <w:t xml:space="preserve"> provided in section 3:</w:t>
-      </w:r>
-      <w:r>
-        <w:rPr>
-          <w:i/>
-          <w:color w:val="FF0000"/>
-        </w:rPr>
-        <w:t xml:space="preserve"> </w:t>
-      </w:r>
-      <w:r>
-        <w:rPr>
-          <w:b/>
-          <w:i/>
-          <w:color w:val="FF0000"/>
-        </w:rPr>
-        <w:t>Activity Definition</w:t>
-      </w:r>
-      <w:bookmarkStart w:id="4" w:name="_GoBack"/>
-      <w:bookmarkEnd w:id="4"/>
-    </w:p>
-    <w:p>
-      <w:pPr>
-        <w:jc w:val="both"/>
-        <w:rPr>
-          <w:i/>
-          <w:color w:val="FF0000"/>
-        </w:rPr>
-      </w:pPr>
-      <w:r>
-        <w:rPr>
-          <w:i/>
-          <w:color w:val="FF0000"/>
-        </w:rPr>
-        <w:t>You do NOT need to do a WBS Dictionary for this project – the activity definition (whilst slightly different) will suffice.</w:t>
-      </w:r>
-      <w:r>
-        <w:rPr>
-          <w:i/>
-          <w:color w:val="FF0000"/>
-        </w:rPr>
-        <w:t xml:space="preserve"> The WBS is focussed on SCOPE. The Activity definition is focussed on TIME.</w:t>
-      </w:r>
-    </w:p>
-    <w:p>
-      <w:r>
-        <w:br w:type="page"/>
-      </w:r>
-    </w:p>
-    <w:p>
-      <w:pPr>
-        <w:pStyle w:val="Heading1"/>
-        <w:numPr>
-          <w:ilvl w:val="0"/>
-          <w:numId w:val="2"/>
-        </w:numPr>
-      </w:pPr>
-      <w:bookmarkStart w:id="5" w:name="_Toc46748292"/>
-      <w:r>
-        <w:lastRenderedPageBreak/>
-        <w:t>Activity Definition</w:t>
-      </w:r>
-      <w:r>
-        <w:t xml:space="preserve"> &amp; Estimation</w:t>
-      </w:r>
-      <w:bookmarkEnd w:id="5"/>
-    </w:p>
-    <w:p>
-      <w:pPr>
-        <w:pStyle w:val="ListParagraph"/>
-      </w:pPr>
-    </w:p>
-    <w:p>
-      <w:pPr>
-        <w:jc w:val="both"/>
-        <w:rPr>
-          <w:i/>
-          <w:color w:val="FF0000"/>
-        </w:rPr>
-      </w:pPr>
-      <w:r>
-        <w:rPr>
-          <w:i/>
-          <w:color w:val="FF0000"/>
-        </w:rPr>
-        <w:t>From your WBS, define the activities required for your project. You will revise this document and add more detail for part</w:t>
-      </w:r>
-      <w:r>
-        <w:rPr>
-          <w:i/>
-          <w:color w:val="FF0000"/>
-        </w:rPr>
-        <w:t xml:space="preserve"> B as you discover more about the project.</w:t>
-      </w:r>
-    </w:p>
-    <w:p>
-      <w:pPr>
-        <w:jc w:val="both"/>
-        <w:rPr>
-          <w:i/>
-          <w:color w:val="FF0000"/>
-        </w:rPr>
-      </w:pPr>
-      <w:r>
-        <w:rPr>
-          <w:i/>
-          <w:color w:val="FF0000"/>
-        </w:rPr>
-        <w:t>Each activity should be clearly identified by a number and should match up to your Gantt chart. You should provide some estimations for the time you think each activity will take. This should make it easy to prepare your Gantt chart.</w:t>
-      </w:r>
-      <w:r>
-        <w:br w:type="page"/>
-      </w:r>
-    </w:p>
-    <w:p>
-      <w:pPr>
-        <w:pStyle w:val="Heading1"/>
-        <w:numPr>
-          <w:ilvl w:val="0"/>
-          <w:numId w:val="2"/>
-        </w:numPr>
-      </w:pPr>
-      <w:bookmarkStart w:id="6" w:name="_Toc46748293"/>
+      <w:bookmarkStart w:id="5" w:name="_Toc46748293"/>
       <w:r>
         <w:lastRenderedPageBreak/>
         <w:t>Gantt Chart</w:t>
       </w:r>
-      <w:bookmarkEnd w:id="6"/>
+      <w:bookmarkEnd w:id="5"/>
     </w:p>
     <w:p>
       <w:pPr>
         <w:pStyle w:val="ListParagraph"/>
         <w:ind w:left="432"/>
       </w:pPr>
+      <w:bookmarkStart w:id="6" w:name="_GoBack"/>
+      <w:bookmarkEnd w:id="6"/>
     </w:p>
     <w:p>
       <w:pPr>
@@ -1080,8 +2635,121 @@
 </file>
 
 <file path=word/numbering.xml><?xml version="1.0" encoding="utf-8"?>
-<w:numbering xmlns:wpc="http://schemas.microsoft.com/office/word/2010/wordprocessingCanvas" xmlns:cx="http://schemas.microsoft.com/office/drawing/2014/chartex" xmlns:cx1="http://schemas.microsoft.com/office/drawing/2015/9/8/chartex" xmlns:mc="http://schemas.openxmlformats.org/markup-compatibility/2006" xmlns:o="urn:schemas-microsoft-com:office:office" xmlns:r="http://schemas.openxmlformats.org/officeDocument/2006/relationships" xmlns:m="http://schemas.openxmlformats.org/officeDocument/2006/math" xmlns:v="urn:schemas-microsoft-com:vml" xmlns:wp14="http://schemas.microsoft.com/office/word/2010/wordprocessingDrawing" xmlns:wp="http://schemas.openxmlformats.org/drawingml/2006/wordprocessingDrawing" xmlns:w10="urn:schemas-microsoft-com:office:word" xmlns:w="http://schemas.openxmlformats.org/wordprocessingml/2006/main" xmlns:w14="http://schemas.microsoft.com/office/word/2010/wordml" xmlns:w15="http://schemas.microsoft.com/office/word/2012/wordml" xmlns:w16se="http://schemas.microsoft.com/office/word/2015/wordml/symex" xmlns:wpg="http://schemas.microsoft.com/office/word/2010/wordprocessingGroup" xmlns:wpi="http://schemas.microsoft.com/office/word/2010/wordprocessingInk" xmlns:wne="http://schemas.microsoft.com/office/word/2006/wordml" xmlns:wps="http://schemas.microsoft.com/office/word/2010/wordprocessingShape" mc:Ignorable="w14 w15 w16se wp14">
+<w:numbering xmlns:wpc="http://schemas.microsoft.com/office/word/2010/wordprocessingCanvas" xmlns:cx="http://schemas.microsoft.com/office/drawing/2014/chartex" xmlns:cx1="http://schemas.microsoft.com/office/drawing/2015/9/8/chartex" xmlns:cx2="http://schemas.microsoft.com/office/drawing/2015/10/21/chartex" xmlns:cx3="http://schemas.microsoft.com/office/drawing/2016/5/9/chartex" xmlns:cx4="http://schemas.microsoft.com/office/drawing/2016/5/10/chartex" xmlns:cx5="http://schemas.microsoft.com/office/drawing/2016/5/11/chartex" xmlns:cx6="http://schemas.microsoft.com/office/drawing/2016/5/12/chartex" xmlns:cx7="http://schemas.microsoft.com/office/drawing/2016/5/13/chartex" xmlns:cx8="http://schemas.microsoft.com/office/drawing/2016/5/14/chartex" xmlns:mc="http://schemas.openxmlformats.org/markup-compatibility/2006" xmlns:aink="http://schemas.microsoft.com/office/drawing/2016/ink" xmlns:am3d="http://schemas.microsoft.com/office/drawing/2017/model3d" xmlns:o="urn:schemas-microsoft-com:office:office" xmlns:r="http://schemas.openxmlformats.org/officeDocument/2006/relationships" xmlns:m="http://schemas.openxmlformats.org/officeDocument/2006/math" xmlns:v="urn:schemas-microsoft-com:vml" xmlns:wp14="http://schemas.microsoft.com/office/word/2010/wordprocessingDrawing" xmlns:wp="http://schemas.openxmlformats.org/drawingml/2006/wordprocessingDrawing" xmlns:w10="urn:schemas-microsoft-com:office:word" xmlns:w="http://schemas.openxmlformats.org/wordprocessingml/2006/main" xmlns:w14="http://schemas.microsoft.com/office/word/2010/wordml" xmlns:w15="http://schemas.microsoft.com/office/word/2012/wordml" xmlns:w16cid="http://schemas.microsoft.com/office/word/2016/wordml/cid" xmlns:w16se="http://schemas.microsoft.com/office/word/2015/wordml/symex" xmlns:wpg="http://schemas.microsoft.com/office/word/2010/wordprocessingGroup" xmlns:wpi="http://schemas.microsoft.com/office/word/2010/wordprocessingInk" xmlns:wne="http://schemas.microsoft.com/office/word/2006/wordml" xmlns:wps="http://schemas.microsoft.com/office/word/2010/wordprocessingShape" mc:Ignorable="w14 w15 w16se w16cid wp14">
   <w:abstractNum w:abstractNumId="0" w15:restartNumberingAfterBreak="0">
+    <w:nsid w:val="06896D91"/>
+    <w:multiLevelType w:val="hybridMultilevel"/>
+    <w:tmpl w:val="45C06662"/>
+    <w:lvl w:ilvl="0" w:tplc="04090005">
+      <w:start w:val="1"/>
+      <w:numFmt w:val="bullet"/>
+      <w:lvlText w:val=""/>
+      <w:lvlJc w:val="left"/>
+      <w:pPr>
+        <w:ind w:left="1058" w:hanging="360"/>
+      </w:pPr>
+      <w:rPr>
+        <w:rFonts w:ascii="Wingdings" w:hAnsi="Wingdings" w:hint="default"/>
+      </w:rPr>
+    </w:lvl>
+    <w:lvl w:ilvl="1" w:tplc="04090003" w:tentative="1">
+      <w:start w:val="1"/>
+      <w:numFmt w:val="bullet"/>
+      <w:lvlText w:val="o"/>
+      <w:lvlJc w:val="left"/>
+      <w:pPr>
+        <w:ind w:left="1778" w:hanging="360"/>
+      </w:pPr>
+      <w:rPr>
+        <w:rFonts w:ascii="Courier New" w:hAnsi="Courier New" w:hint="default"/>
+      </w:rPr>
+    </w:lvl>
+    <w:lvl w:ilvl="2" w:tplc="04090005" w:tentative="1">
+      <w:start w:val="1"/>
+      <w:numFmt w:val="bullet"/>
+      <w:lvlText w:val=""/>
+      <w:lvlJc w:val="left"/>
+      <w:pPr>
+        <w:ind w:left="2498" w:hanging="360"/>
+      </w:pPr>
+      <w:rPr>
+        <w:rFonts w:ascii="Wingdings" w:hAnsi="Wingdings" w:hint="default"/>
+      </w:rPr>
+    </w:lvl>
+    <w:lvl w:ilvl="3" w:tplc="04090001" w:tentative="1">
+      <w:start w:val="1"/>
+      <w:numFmt w:val="bullet"/>
+      <w:lvlText w:val=""/>
+      <w:lvlJc w:val="left"/>
+      <w:pPr>
+        <w:ind w:left="3218" w:hanging="360"/>
+      </w:pPr>
+      <w:rPr>
+        <w:rFonts w:ascii="Symbol" w:hAnsi="Symbol" w:hint="default"/>
+      </w:rPr>
+    </w:lvl>
+    <w:lvl w:ilvl="4" w:tplc="04090003" w:tentative="1">
+      <w:start w:val="1"/>
+      <w:numFmt w:val="bullet"/>
+      <w:lvlText w:val="o"/>
+      <w:lvlJc w:val="left"/>
+      <w:pPr>
+        <w:ind w:left="3938" w:hanging="360"/>
+      </w:pPr>
+      <w:rPr>
+        <w:rFonts w:ascii="Courier New" w:hAnsi="Courier New" w:hint="default"/>
+      </w:rPr>
+    </w:lvl>
+    <w:lvl w:ilvl="5" w:tplc="04090005" w:tentative="1">
+      <w:start w:val="1"/>
+      <w:numFmt w:val="bullet"/>
+      <w:lvlText w:val=""/>
+      <w:lvlJc w:val="left"/>
+      <w:pPr>
+        <w:ind w:left="4658" w:hanging="360"/>
+      </w:pPr>
+      <w:rPr>
+        <w:rFonts w:ascii="Wingdings" w:hAnsi="Wingdings" w:hint="default"/>
+      </w:rPr>
+    </w:lvl>
+    <w:lvl w:ilvl="6" w:tplc="04090001" w:tentative="1">
+      <w:start w:val="1"/>
+      <w:numFmt w:val="bullet"/>
+      <w:lvlText w:val=""/>
+      <w:lvlJc w:val="left"/>
+      <w:pPr>
+        <w:ind w:left="5378" w:hanging="360"/>
+      </w:pPr>
+      <w:rPr>
+        <w:rFonts w:ascii="Symbol" w:hAnsi="Symbol" w:hint="default"/>
+      </w:rPr>
+    </w:lvl>
+    <w:lvl w:ilvl="7" w:tplc="04090003" w:tentative="1">
+      <w:start w:val="1"/>
+      <w:numFmt w:val="bullet"/>
+      <w:lvlText w:val="o"/>
+      <w:lvlJc w:val="left"/>
+      <w:pPr>
+        <w:ind w:left="6098" w:hanging="360"/>
+      </w:pPr>
+      <w:rPr>
+        <w:rFonts w:ascii="Courier New" w:hAnsi="Courier New" w:hint="default"/>
+      </w:rPr>
+    </w:lvl>
+    <w:lvl w:ilvl="8" w:tplc="04090005" w:tentative="1">
+      <w:start w:val="1"/>
+      <w:numFmt w:val="bullet"/>
+      <w:lvlText w:val=""/>
+      <w:lvlJc w:val="left"/>
+      <w:pPr>
+        <w:ind w:left="6818" w:hanging="360"/>
+      </w:pPr>
+      <w:rPr>
+        <w:rFonts w:ascii="Wingdings" w:hAnsi="Wingdings" w:hint="default"/>
+      </w:rPr>
+    </w:lvl>
+  </w:abstractNum>
+  <w:abstractNum w:abstractNumId="1" w15:restartNumberingAfterBreak="0">
     <w:nsid w:val="375D36C8"/>
     <w:multiLevelType w:val="multilevel"/>
     <w:tmpl w:val="CF405D9C"/>
@@ -1194,7 +2862,233 @@
       </w:rPr>
     </w:lvl>
   </w:abstractNum>
-  <w:abstractNum w:abstractNumId="1" w15:restartNumberingAfterBreak="0">
+  <w:abstractNum w:abstractNumId="2" w15:restartNumberingAfterBreak="0">
+    <w:nsid w:val="3E3E08AE"/>
+    <w:multiLevelType w:val="hybridMultilevel"/>
+    <w:tmpl w:val="78E8C88A"/>
+    <w:lvl w:ilvl="0" w:tplc="04090001">
+      <w:start w:val="1"/>
+      <w:numFmt w:val="bullet"/>
+      <w:lvlText w:val=""/>
+      <w:lvlJc w:val="left"/>
+      <w:pPr>
+        <w:ind w:left="1440" w:hanging="360"/>
+      </w:pPr>
+      <w:rPr>
+        <w:rFonts w:ascii="Symbol" w:hAnsi="Symbol" w:hint="default"/>
+      </w:rPr>
+    </w:lvl>
+    <w:lvl w:ilvl="1" w:tplc="04090003" w:tentative="1">
+      <w:start w:val="1"/>
+      <w:numFmt w:val="bullet"/>
+      <w:lvlText w:val="o"/>
+      <w:lvlJc w:val="left"/>
+      <w:pPr>
+        <w:ind w:left="2160" w:hanging="360"/>
+      </w:pPr>
+      <w:rPr>
+        <w:rFonts w:ascii="Courier New" w:hAnsi="Courier New" w:hint="default"/>
+      </w:rPr>
+    </w:lvl>
+    <w:lvl w:ilvl="2" w:tplc="04090005" w:tentative="1">
+      <w:start w:val="1"/>
+      <w:numFmt w:val="bullet"/>
+      <w:lvlText w:val=""/>
+      <w:lvlJc w:val="left"/>
+      <w:pPr>
+        <w:ind w:left="2880" w:hanging="360"/>
+      </w:pPr>
+      <w:rPr>
+        <w:rFonts w:ascii="Wingdings" w:hAnsi="Wingdings" w:hint="default"/>
+      </w:rPr>
+    </w:lvl>
+    <w:lvl w:ilvl="3" w:tplc="04090001" w:tentative="1">
+      <w:start w:val="1"/>
+      <w:numFmt w:val="bullet"/>
+      <w:lvlText w:val=""/>
+      <w:lvlJc w:val="left"/>
+      <w:pPr>
+        <w:ind w:left="3600" w:hanging="360"/>
+      </w:pPr>
+      <w:rPr>
+        <w:rFonts w:ascii="Symbol" w:hAnsi="Symbol" w:hint="default"/>
+      </w:rPr>
+    </w:lvl>
+    <w:lvl w:ilvl="4" w:tplc="04090003" w:tentative="1">
+      <w:start w:val="1"/>
+      <w:numFmt w:val="bullet"/>
+      <w:lvlText w:val="o"/>
+      <w:lvlJc w:val="left"/>
+      <w:pPr>
+        <w:ind w:left="4320" w:hanging="360"/>
+      </w:pPr>
+      <w:rPr>
+        <w:rFonts w:ascii="Courier New" w:hAnsi="Courier New" w:hint="default"/>
+      </w:rPr>
+    </w:lvl>
+    <w:lvl w:ilvl="5" w:tplc="04090005" w:tentative="1">
+      <w:start w:val="1"/>
+      <w:numFmt w:val="bullet"/>
+      <w:lvlText w:val=""/>
+      <w:lvlJc w:val="left"/>
+      <w:pPr>
+        <w:ind w:left="5040" w:hanging="360"/>
+      </w:pPr>
+      <w:rPr>
+        <w:rFonts w:ascii="Wingdings" w:hAnsi="Wingdings" w:hint="default"/>
+      </w:rPr>
+    </w:lvl>
+    <w:lvl w:ilvl="6" w:tplc="04090001" w:tentative="1">
+      <w:start w:val="1"/>
+      <w:numFmt w:val="bullet"/>
+      <w:lvlText w:val=""/>
+      <w:lvlJc w:val="left"/>
+      <w:pPr>
+        <w:ind w:left="5760" w:hanging="360"/>
+      </w:pPr>
+      <w:rPr>
+        <w:rFonts w:ascii="Symbol" w:hAnsi="Symbol" w:hint="default"/>
+      </w:rPr>
+    </w:lvl>
+    <w:lvl w:ilvl="7" w:tplc="04090003" w:tentative="1">
+      <w:start w:val="1"/>
+      <w:numFmt w:val="bullet"/>
+      <w:lvlText w:val="o"/>
+      <w:lvlJc w:val="left"/>
+      <w:pPr>
+        <w:ind w:left="6480" w:hanging="360"/>
+      </w:pPr>
+      <w:rPr>
+        <w:rFonts w:ascii="Courier New" w:hAnsi="Courier New" w:hint="default"/>
+      </w:rPr>
+    </w:lvl>
+    <w:lvl w:ilvl="8" w:tplc="04090005" w:tentative="1">
+      <w:start w:val="1"/>
+      <w:numFmt w:val="bullet"/>
+      <w:lvlText w:val=""/>
+      <w:lvlJc w:val="left"/>
+      <w:pPr>
+        <w:ind w:left="7200" w:hanging="360"/>
+      </w:pPr>
+      <w:rPr>
+        <w:rFonts w:ascii="Wingdings" w:hAnsi="Wingdings" w:hint="default"/>
+      </w:rPr>
+    </w:lvl>
+  </w:abstractNum>
+  <w:abstractNum w:abstractNumId="3" w15:restartNumberingAfterBreak="0">
+    <w:nsid w:val="6B2245AD"/>
+    <w:multiLevelType w:val="hybridMultilevel"/>
+    <w:tmpl w:val="8B9A374A"/>
+    <w:lvl w:ilvl="0" w:tplc="476C84E6">
+      <w:start w:val="1"/>
+      <w:numFmt w:val="bullet"/>
+      <w:lvlText w:val="o"/>
+      <w:lvlJc w:val="left"/>
+      <w:pPr>
+        <w:ind w:left="720" w:hanging="360"/>
+      </w:pPr>
+      <w:rPr>
+        <w:rFonts w:ascii="Courier New" w:hAnsi="Courier New" w:hint="default"/>
+      </w:rPr>
+    </w:lvl>
+    <w:lvl w:ilvl="1" w:tplc="04090003" w:tentative="1">
+      <w:start w:val="1"/>
+      <w:numFmt w:val="bullet"/>
+      <w:lvlText w:val="o"/>
+      <w:lvlJc w:val="left"/>
+      <w:pPr>
+        <w:ind w:left="1440" w:hanging="360"/>
+      </w:pPr>
+      <w:rPr>
+        <w:rFonts w:ascii="Courier New" w:hAnsi="Courier New" w:hint="default"/>
+      </w:rPr>
+    </w:lvl>
+    <w:lvl w:ilvl="2" w:tplc="04090005" w:tentative="1">
+      <w:start w:val="1"/>
+      <w:numFmt w:val="bullet"/>
+      <w:lvlText w:val=""/>
+      <w:lvlJc w:val="left"/>
+      <w:pPr>
+        <w:ind w:left="2160" w:hanging="360"/>
+      </w:pPr>
+      <w:rPr>
+        <w:rFonts w:ascii="Wingdings" w:hAnsi="Wingdings" w:hint="default"/>
+      </w:rPr>
+    </w:lvl>
+    <w:lvl w:ilvl="3" w:tplc="04090001" w:tentative="1">
+      <w:start w:val="1"/>
+      <w:numFmt w:val="bullet"/>
+      <w:lvlText w:val=""/>
+      <w:lvlJc w:val="left"/>
+      <w:pPr>
+        <w:ind w:left="2880" w:hanging="360"/>
+      </w:pPr>
+      <w:rPr>
+        <w:rFonts w:ascii="Symbol" w:hAnsi="Symbol" w:hint="default"/>
+      </w:rPr>
+    </w:lvl>
+    <w:lvl w:ilvl="4" w:tplc="04090003" w:tentative="1">
+      <w:start w:val="1"/>
+      <w:numFmt w:val="bullet"/>
+      <w:lvlText w:val="o"/>
+      <w:lvlJc w:val="left"/>
+      <w:pPr>
+        <w:ind w:left="3600" w:hanging="360"/>
+      </w:pPr>
+      <w:rPr>
+        <w:rFonts w:ascii="Courier New" w:hAnsi="Courier New" w:hint="default"/>
+      </w:rPr>
+    </w:lvl>
+    <w:lvl w:ilvl="5" w:tplc="04090005" w:tentative="1">
+      <w:start w:val="1"/>
+      <w:numFmt w:val="bullet"/>
+      <w:lvlText w:val=""/>
+      <w:lvlJc w:val="left"/>
+      <w:pPr>
+        <w:ind w:left="4320" w:hanging="360"/>
+      </w:pPr>
+      <w:rPr>
+        <w:rFonts w:ascii="Wingdings" w:hAnsi="Wingdings" w:hint="default"/>
+      </w:rPr>
+    </w:lvl>
+    <w:lvl w:ilvl="6" w:tplc="04090001" w:tentative="1">
+      <w:start w:val="1"/>
+      <w:numFmt w:val="bullet"/>
+      <w:lvlText w:val=""/>
+      <w:lvlJc w:val="left"/>
+      <w:pPr>
+        <w:ind w:left="5040" w:hanging="360"/>
+      </w:pPr>
+      <w:rPr>
+        <w:rFonts w:ascii="Symbol" w:hAnsi="Symbol" w:hint="default"/>
+      </w:rPr>
+    </w:lvl>
+    <w:lvl w:ilvl="7" w:tplc="04090003" w:tentative="1">
+      <w:start w:val="1"/>
+      <w:numFmt w:val="bullet"/>
+      <w:lvlText w:val="o"/>
+      <w:lvlJc w:val="left"/>
+      <w:pPr>
+        <w:ind w:left="5760" w:hanging="360"/>
+      </w:pPr>
+      <w:rPr>
+        <w:rFonts w:ascii="Courier New" w:hAnsi="Courier New" w:hint="default"/>
+      </w:rPr>
+    </w:lvl>
+    <w:lvl w:ilvl="8" w:tplc="04090005" w:tentative="1">
+      <w:start w:val="1"/>
+      <w:numFmt w:val="bullet"/>
+      <w:lvlText w:val=""/>
+      <w:lvlJc w:val="left"/>
+      <w:pPr>
+        <w:ind w:left="6480" w:hanging="360"/>
+      </w:pPr>
+      <w:rPr>
+        <w:rFonts w:ascii="Wingdings" w:hAnsi="Wingdings" w:hint="default"/>
+      </w:rPr>
+    </w:lvl>
+  </w:abstractNum>
+  <w:abstractNum w:abstractNumId="4" w15:restartNumberingAfterBreak="0">
     <w:nsid w:val="765D23A3"/>
     <w:multiLevelType w:val="multilevel"/>
     <w:tmpl w:val="D2A25216"/>
@@ -1308,16 +3202,25 @@
     </w:lvl>
   </w:abstractNum>
   <w:num w:numId="1">
-    <w:abstractNumId w:val="0"/>
+    <w:abstractNumId w:val="1"/>
   </w:num>
   <w:num w:numId="2">
-    <w:abstractNumId w:val="1"/>
+    <w:abstractNumId w:val="4"/>
+  </w:num>
+  <w:num w:numId="3">
+    <w:abstractNumId w:val="2"/>
+  </w:num>
+  <w:num w:numId="4">
+    <w:abstractNumId w:val="3"/>
+  </w:num>
+  <w:num w:numId="5">
+    <w:abstractNumId w:val="0"/>
   </w:num>
 </w:numbering>
 </file>
 
 <file path=word/styles.xml><?xml version="1.0" encoding="utf-8"?>
-<w:styles xmlns:mc="http://schemas.openxmlformats.org/markup-compatibility/2006" xmlns:r="http://schemas.openxmlformats.org/officeDocument/2006/relationships" xmlns:w="http://schemas.openxmlformats.org/wordprocessingml/2006/main" xmlns:w14="http://schemas.microsoft.com/office/word/2010/wordml" xmlns:w15="http://schemas.microsoft.com/office/word/2012/wordml" xmlns:w16se="http://schemas.microsoft.com/office/word/2015/wordml/symex" mc:Ignorable="w14 w15 w16se">
+<w:styles xmlns:mc="http://schemas.openxmlformats.org/markup-compatibility/2006" xmlns:r="http://schemas.openxmlformats.org/officeDocument/2006/relationships" xmlns:w="http://schemas.openxmlformats.org/wordprocessingml/2006/main" xmlns:w14="http://schemas.microsoft.com/office/word/2010/wordml" xmlns:w15="http://schemas.microsoft.com/office/word/2012/wordml" xmlns:w16cid="http://schemas.microsoft.com/office/word/2016/wordml/cid" xmlns:w16se="http://schemas.microsoft.com/office/word/2015/wordml/symex" mc:Ignorable="w14 w15 w16se w16cid">
   <w:docDefaults>
     <w:rPrDefault>
       <w:rPr>
@@ -1333,7 +3236,7 @@
       </w:pPr>
     </w:pPrDefault>
   </w:docDefaults>
-  <w:latentStyles w:defLockedState="0" w:defUIPriority="99" w:defSemiHidden="0" w:defUnhideWhenUsed="0" w:defQFormat="0" w:count="371">
+  <w:latentStyles w:defLockedState="0" w:defUIPriority="99" w:defSemiHidden="0" w:defUnhideWhenUsed="0" w:defQFormat="0" w:count="376">
     <w:lsdException w:name="Normal" w:uiPriority="0" w:qFormat="1"/>
     <w:lsdException w:name="heading 1" w:uiPriority="9" w:qFormat="1"/>
     <w:lsdException w:name="heading 2" w:semiHidden="1" w:uiPriority="9" w:unhideWhenUsed="1" w:qFormat="1"/>
@@ -1439,7 +3342,6 @@
     <w:lsdException w:name="HTML Sample" w:semiHidden="1" w:unhideWhenUsed="1"/>
     <w:lsdException w:name="HTML Typewriter" w:semiHidden="1" w:unhideWhenUsed="1"/>
     <w:lsdException w:name="HTML Variable" w:semiHidden="1" w:unhideWhenUsed="1"/>
-    <w:lsdException w:name="Normal Table" w:semiHidden="1" w:unhideWhenUsed="1"/>
     <w:lsdException w:name="annotation subject" w:semiHidden="1" w:unhideWhenUsed="1"/>
     <w:lsdException w:name="No List" w:semiHidden="1" w:unhideWhenUsed="1"/>
     <w:lsdException w:name="Outline List 1" w:semiHidden="1" w:unhideWhenUsed="1"/>
@@ -1482,11 +3384,8 @@
     <w:lsdException w:name="Table Contemporary" w:semiHidden="1" w:unhideWhenUsed="1"/>
     <w:lsdException w:name="Table Elegant" w:semiHidden="1" w:unhideWhenUsed="1"/>
     <w:lsdException w:name="Table Professional" w:semiHidden="1" w:unhideWhenUsed="1"/>
-    <w:lsdException w:name="Table Subtle 1" w:semiHidden="1" w:unhideWhenUsed="1"/>
     <w:lsdException w:name="Table Subtle 2" w:semiHidden="1" w:unhideWhenUsed="1"/>
     <w:lsdException w:name="Table Web 1" w:semiHidden="1" w:unhideWhenUsed="1"/>
-    <w:lsdException w:name="Table Web 2" w:semiHidden="1" w:unhideWhenUsed="1"/>
-    <w:lsdException w:name="Table Web 3" w:semiHidden="1" w:unhideWhenUsed="1"/>
     <w:lsdException w:name="Balloon Text" w:semiHidden="1" w:unhideWhenUsed="1"/>
     <w:lsdException w:name="Table Grid" w:uiPriority="39"/>
     <w:lsdException w:name="Table Theme" w:semiHidden="1" w:unhideWhenUsed="1"/>
@@ -1705,6 +3604,11 @@
     <w:lsdException w:name="List Table 5 Dark Accent 6" w:uiPriority="50"/>
     <w:lsdException w:name="List Table 6 Colorful Accent 6" w:uiPriority="51"/>
     <w:lsdException w:name="List Table 7 Colorful Accent 6" w:uiPriority="52"/>
+    <w:lsdException w:name="Mention" w:semiHidden="1" w:unhideWhenUsed="1"/>
+    <w:lsdException w:name="Smart Hyperlink" w:semiHidden="1" w:unhideWhenUsed="1"/>
+    <w:lsdException w:name="Hashtag" w:semiHidden="1" w:unhideWhenUsed="1"/>
+    <w:lsdException w:name="Unresolved Mention" w:semiHidden="1" w:unhideWhenUsed="1"/>
+    <w:lsdException w:name="Smart Link" w:semiHidden="1" w:unhideWhenUsed="1"/>
   </w:latentStyles>
   <w:style w:type="paragraph" w:default="1" w:styleId="Normal">
     <w:name w:val="Normal"/>
@@ -2407,6 +4311,57 @@
       <w:rFonts w:cs="Times New Roman"/>
       <w:lang w:val="en-US"/>
     </w:rPr>
+  </w:style>
+  <w:style w:type="paragraph" w:styleId="Footer">
+    <w:name w:val="footer"/>
+    <w:basedOn w:val="Normal"/>
+    <w:link w:val="FooterChar"/>
+    <w:uiPriority w:val="99"/>
+    <w:semiHidden/>
+    <w:unhideWhenUsed/>
+    <w:rsid w:val="003C4687"/>
+    <w:pPr>
+      <w:tabs>
+        <w:tab w:val="center" w:pos="4680"/>
+        <w:tab w:val="right" w:pos="9360"/>
+      </w:tabs>
+      <w:spacing w:after="0" w:line="240" w:lineRule="auto"/>
+    </w:pPr>
+  </w:style>
+  <w:style w:type="character" w:customStyle="1" w:styleId="FooterChar">
+    <w:name w:val="Footer Char"/>
+    <w:basedOn w:val="DefaultParagraphFont"/>
+    <w:link w:val="Footer"/>
+    <w:uiPriority w:val="99"/>
+    <w:semiHidden/>
+    <w:rsid w:val="003C4687"/>
+  </w:style>
+  <w:style w:type="character" w:styleId="PageNumber">
+    <w:name w:val="page number"/>
+    <w:basedOn w:val="DefaultParagraphFont"/>
+    <w:uiPriority w:val="99"/>
+    <w:semiHidden/>
+    <w:unhideWhenUsed/>
+    <w:rsid w:val="003C4687"/>
+  </w:style>
+  <w:style w:type="table" w:styleId="TableGrid">
+    <w:name w:val="Table Grid"/>
+    <w:basedOn w:val="TableNormal"/>
+    <w:uiPriority w:val="39"/>
+    <w:rsid w:val="008F29D8"/>
+    <w:pPr>
+      <w:spacing w:after="0" w:line="240" w:lineRule="auto"/>
+    </w:pPr>
+    <w:tblPr>
+      <w:tblBorders>
+        <w:top w:val="single" w:sz="4" w:space="0" w:color="auto"/>
+        <w:left w:val="single" w:sz="4" w:space="0" w:color="auto"/>
+        <w:bottom w:val="single" w:sz="4" w:space="0" w:color="auto"/>
+        <w:right w:val="single" w:sz="4" w:space="0" w:color="auto"/>
+        <w:insideH w:val="single" w:sz="4" w:space="0" w:color="auto"/>
+        <w:insideV w:val="single" w:sz="4" w:space="0" w:color="auto"/>
+      </w:tblBorders>
+    </w:tblPr>
   </w:style>
 </w:styles>
 </file>
@@ -2677,7 +4632,7 @@
 </file>
 
 <file path=customXml/itemProps1.xml><?xml version="1.0" encoding="utf-8"?>
-<ds:datastoreItem xmlns:ds="http://schemas.openxmlformats.org/officeDocument/2006/customXml" ds:itemID="{1CD9DBBF-94B9-47CE-A844-CE3740091715}">
+<ds:datastoreItem xmlns:ds="http://schemas.openxmlformats.org/officeDocument/2006/customXml" ds:itemID="{C11E5911-FBD2-164D-8356-C1CB36756347}">
   <ds:schemaRefs>
     <ds:schemaRef ds:uri="http://schemas.openxmlformats.org/officeDocument/2006/bibliography"/>
   </ds:schemaRefs>

</xml_diff>